<commit_message>
Maliyet Analizi Raporu Eklendi
</commit_message>
<xml_diff>
--- a/Başlatma Belgesi.docx
+++ b/Başlatma Belgesi.docx
@@ -14,8 +14,22 @@
           <w:b/>
           <w:bCs/>
         </w:rPr>
+        <w:t xml:space="preserve">Proje </w:t>
+      </w:r>
+      <w:r>
+        <w:rPr>
+          <w:b/>
+          <w:bCs/>
+        </w:rPr>
         <w:t>Tanım</w:t>
       </w:r>
+      <w:r>
+        <w:rPr>
+          <w:b/>
+          <w:bCs/>
+        </w:rPr>
+        <w:t>ı</w:t>
+      </w:r>
     </w:p>
     <w:p>
       <w:pPr>
@@ -37,6 +51,7 @@
           <w:bCs/>
         </w:rPr>
       </w:pPr>
+      <w:proofErr w:type="gramStart"/>
       <w:r>
         <w:rPr>
           <w:b/>
@@ -63,6 +78,14 @@
           <w:b/>
           <w:bCs/>
         </w:rPr>
+        <w:t>-</w:t>
+      </w:r>
+      <w:proofErr w:type="gramEnd"/>
+      <w:r>
+        <w:rPr>
+          <w:b/>
+          <w:bCs/>
+        </w:rPr>
         <w:t xml:space="preserve"> </w:t>
       </w:r>
       <w:r>
@@ -70,21 +93,7 @@
           <w:b/>
           <w:bCs/>
         </w:rPr>
-        <w:t>-</w:t>
-      </w:r>
-      <w:r>
-        <w:rPr>
-          <w:b/>
-          <w:bCs/>
-        </w:rPr>
-        <w:t xml:space="preserve"> </w:t>
-      </w:r>
-      <w:r>
-        <w:rPr>
-          <w:b/>
-          <w:bCs/>
-        </w:rPr>
-        <w:t xml:space="preserve"> Hedefler</w:t>
+        <w:t>Hedefler</w:t>
       </w:r>
     </w:p>
     <w:p>
@@ -142,7 +151,7 @@
           <w:b/>
           <w:bCs/>
         </w:rPr>
-        <w:t>Paydaşlar:</w:t>
+        <w:t>Paydaşlar</w:t>
       </w:r>
     </w:p>
     <w:p>
@@ -594,13 +603,21 @@
         <w:t>Düşük Kullanıcı Katılımı:</w:t>
       </w:r>
       <w:r>
-        <w:t xml:space="preserve"> Platforma yeterli sayıda kullanıcı çekilememesi</w:t>
+        <w:t xml:space="preserve"> Platforma yeterli sayıda kullanıcı </w:t>
+      </w:r>
+      <w:proofErr w:type="gramStart"/>
+      <w:r>
+        <w:t>çekilememesi</w:t>
       </w:r>
       <w:r>
         <w:t xml:space="preserve"> </w:t>
       </w:r>
       <w:r>
-        <w:t xml:space="preserve"> gelir modelini olumsuz etkileyebilir. </w:t>
+        <w:t xml:space="preserve"> gelir</w:t>
+      </w:r>
+      <w:proofErr w:type="gramEnd"/>
+      <w:r>
+        <w:t xml:space="preserve"> modelini olumsuz etkileyebilir. </w:t>
       </w:r>
     </w:p>
     <w:p>
@@ -686,7 +703,7 @@
           <w:b/>
           <w:bCs/>
         </w:rPr>
-        <w:t>Proje Yöneticisi-Proje ekibi</w:t>
+        <w:t>Proje ekibi</w:t>
       </w:r>
     </w:p>
     <w:p/>
@@ -832,6 +849,193 @@
         <w:t>Bütçe zaman çizelgesi</w:t>
       </w:r>
     </w:p>
+    <w:p/>
+    <w:tbl>
+      <w:tblPr>
+        <w:tblStyle w:val="TabloKlavuzu"/>
+        <w:tblW w:w="0" w:type="auto"/>
+        <w:tblLook w:val="04A0" w:firstRow="1" w:lastRow="0" w:firstColumn="1" w:lastColumn="0" w:noHBand="0" w:noVBand="1"/>
+      </w:tblPr>
+      <w:tblGrid>
+        <w:gridCol w:w="4531"/>
+        <w:gridCol w:w="4531"/>
+      </w:tblGrid>
+      <w:tr>
+        <w:trPr>
+          <w:trHeight w:val="5377"/>
+        </w:trPr>
+        <w:tc>
+          <w:tcPr>
+            <w:tcW w:w="4531" w:type="dxa"/>
+          </w:tcPr>
+          <w:p>
+            <w:r>
+              <w:lastRenderedPageBreak/>
+              <w:t>Zaman Çizelgesi</w:t>
+            </w:r>
+          </w:p>
+        </w:tc>
+        <w:tc>
+          <w:tcPr>
+            <w:tcW w:w="4531" w:type="dxa"/>
+          </w:tcPr>
+          <w:p>
+            <w:r>
+              <w:rPr>
+                <w:b/>
+                <w:bCs/>
+              </w:rPr>
+              <w:t>Proje Paydaş Analizi</w:t>
+            </w:r>
+            <w:r>
+              <w:t xml:space="preserve">: 3 Mart 2025 </w:t>
+            </w:r>
+          </w:p>
+          <w:p/>
+          <w:p>
+            <w:r>
+              <w:rPr>
+                <w:b/>
+                <w:bCs/>
+              </w:rPr>
+              <w:t>Gereksinim,</w:t>
+            </w:r>
+            <w:r>
+              <w:rPr>
+                <w:b/>
+                <w:bCs/>
+              </w:rPr>
+              <w:t xml:space="preserve"> </w:t>
+            </w:r>
+            <w:r>
+              <w:rPr>
+                <w:b/>
+                <w:bCs/>
+              </w:rPr>
+              <w:t>Sponsor, Risk, Kaynak ve Maliyet Planlamaları</w:t>
+            </w:r>
+            <w:r>
+              <w:t>: 10 Mart 2025</w:t>
+            </w:r>
+          </w:p>
+          <w:p/>
+          <w:p>
+            <w:r>
+              <w:rPr>
+                <w:b/>
+                <w:bCs/>
+              </w:rPr>
+              <w:t>Takım içi iletişim planlaması</w:t>
+            </w:r>
+            <w:r>
+              <w:t xml:space="preserve">: 31 Mart 2025 </w:t>
+            </w:r>
+          </w:p>
+          <w:p/>
+          <w:p>
+            <w:proofErr w:type="spellStart"/>
+            <w:r>
+              <w:rPr>
+                <w:b/>
+                <w:bCs/>
+              </w:rPr>
+              <w:t>Veritabanı</w:t>
+            </w:r>
+            <w:proofErr w:type="spellEnd"/>
+            <w:r>
+              <w:rPr>
+                <w:b/>
+                <w:bCs/>
+              </w:rPr>
+              <w:t xml:space="preserve"> ve UI Tasarımı</w:t>
+            </w:r>
+            <w:r>
+              <w:t>: 7 Nisan 2025</w:t>
+            </w:r>
+          </w:p>
+          <w:p/>
+          <w:p>
+            <w:proofErr w:type="spellStart"/>
+            <w:r>
+              <w:rPr>
+                <w:b/>
+                <w:bCs/>
+              </w:rPr>
+              <w:t>Backend</w:t>
+            </w:r>
+            <w:proofErr w:type="spellEnd"/>
+            <w:r>
+              <w:rPr>
+                <w:b/>
+                <w:bCs/>
+              </w:rPr>
+              <w:t xml:space="preserve"> ve </w:t>
+            </w:r>
+            <w:proofErr w:type="spellStart"/>
+            <w:r>
+              <w:rPr>
+                <w:b/>
+                <w:bCs/>
+              </w:rPr>
+              <w:t>Frontend</w:t>
+            </w:r>
+            <w:proofErr w:type="spellEnd"/>
+            <w:r>
+              <w:rPr>
+                <w:b/>
+                <w:bCs/>
+              </w:rPr>
+              <w:t xml:space="preserve"> Geliştirme</w:t>
+            </w:r>
+            <w:r>
+              <w:t>: 21 Nisan 2021</w:t>
+            </w:r>
+          </w:p>
+          <w:p/>
+          <w:p>
+            <w:r>
+              <w:rPr>
+                <w:b/>
+                <w:bCs/>
+              </w:rPr>
+              <w:t>Test ve Doğrulama</w:t>
+            </w:r>
+            <w:r>
+              <w:t xml:space="preserve">: 26 Mayıs 2025 </w:t>
+            </w:r>
+          </w:p>
+          <w:p/>
+          <w:p>
+            <w:r>
+              <w:rPr>
+                <w:b/>
+                <w:bCs/>
+              </w:rPr>
+              <w:t>Dağıtım:</w:t>
+            </w:r>
+            <w:r>
+              <w:t xml:space="preserve"> 16 Haziran 2025</w:t>
+            </w:r>
+          </w:p>
+          <w:p/>
+          <w:p>
+            <w:r>
+              <w:rPr>
+                <w:b/>
+                <w:bCs/>
+              </w:rPr>
+              <w:t>Webinar Eğitim:</w:t>
+            </w:r>
+            <w:r>
+              <w:t xml:space="preserve"> 30 Haziran – 14 Temmuz 2025</w:t>
+            </w:r>
+          </w:p>
+          <w:p/>
+        </w:tc>
+      </w:tr>
+    </w:tbl>
+    <w:p/>
+    <w:p/>
     <w:p/>
     <w:p/>
     <w:sectPr>
@@ -3134,6 +3338,25 @@
       <w:spacing w:val="5"/>
     </w:rPr>
   </w:style>
+  <w:style w:type="table" w:styleId="TabloKlavuzu">
+    <w:name w:val="Table Grid"/>
+    <w:basedOn w:val="NormalTablo"/>
+    <w:uiPriority w:val="39"/>
+    <w:rsid w:val="00226276"/>
+    <w:pPr>
+      <w:spacing w:after="0" w:line="240" w:lineRule="auto"/>
+    </w:pPr>
+    <w:tblPr>
+      <w:tblBorders>
+        <w:top w:val="single" w:sz="4" w:space="0" w:color="auto"/>
+        <w:left w:val="single" w:sz="4" w:space="0" w:color="auto"/>
+        <w:bottom w:val="single" w:sz="4" w:space="0" w:color="auto"/>
+        <w:right w:val="single" w:sz="4" w:space="0" w:color="auto"/>
+        <w:insideH w:val="single" w:sz="4" w:space="0" w:color="auto"/>
+        <w:insideV w:val="single" w:sz="4" w:space="0" w:color="auto"/>
+      </w:tblBorders>
+    </w:tblPr>
+  </w:style>
 </w:styles>
 </file>
 

</xml_diff>

<commit_message>
Risk Yönetimi Raporu Eklendi
</commit_message>
<xml_diff>
--- a/Başlatma Belgesi.docx
+++ b/Başlatma Belgesi.docx
@@ -7,12 +7,16 @@
         <w:rPr>
           <w:b/>
           <w:bCs/>
-        </w:rPr>
-      </w:pPr>
-      <w:r>
-        <w:rPr>
-          <w:b/>
-          <w:bCs/>
+          <w:sz w:val="36"/>
+          <w:szCs w:val="36"/>
+        </w:rPr>
+      </w:pPr>
+      <w:r>
+        <w:rPr>
+          <w:b/>
+          <w:bCs/>
+          <w:sz w:val="36"/>
+          <w:szCs w:val="36"/>
         </w:rPr>
         <w:t xml:space="preserve">Proje </w:t>
       </w:r>
@@ -20,6 +24,8 @@
         <w:rPr>
           <w:b/>
           <w:bCs/>
+          <w:sz w:val="36"/>
+          <w:szCs w:val="36"/>
         </w:rPr>
         <w:t>Tanım</w:t>
       </w:r>
@@ -27,6 +33,8 @@
         <w:rPr>
           <w:b/>
           <w:bCs/>
+          <w:sz w:val="36"/>
+          <w:szCs w:val="36"/>
         </w:rPr>
         <w:t>ı</w:t>
       </w:r>
@@ -49,6 +57,8 @@
         <w:rPr>
           <w:b/>
           <w:bCs/>
+          <w:sz w:val="36"/>
+          <w:szCs w:val="36"/>
         </w:rPr>
       </w:pPr>
       <w:proofErr w:type="gramStart"/>
@@ -56,6 +66,8 @@
         <w:rPr>
           <w:b/>
           <w:bCs/>
+          <w:sz w:val="36"/>
+          <w:szCs w:val="36"/>
         </w:rPr>
         <w:t>Amaç</w:t>
       </w:r>
@@ -63,6 +75,8 @@
         <w:rPr>
           <w:b/>
           <w:bCs/>
+          <w:sz w:val="36"/>
+          <w:szCs w:val="36"/>
         </w:rPr>
         <w:t>lar</w:t>
       </w:r>
@@ -70,6 +84,8 @@
         <w:rPr>
           <w:b/>
           <w:bCs/>
+          <w:sz w:val="36"/>
+          <w:szCs w:val="36"/>
         </w:rPr>
         <w:t xml:space="preserve"> </w:t>
       </w:r>
@@ -77,6 +93,8 @@
         <w:rPr>
           <w:b/>
           <w:bCs/>
+          <w:sz w:val="36"/>
+          <w:szCs w:val="36"/>
         </w:rPr>
         <w:t>-</w:t>
       </w:r>
@@ -85,6 +103,8 @@
         <w:rPr>
           <w:b/>
           <w:bCs/>
+          <w:sz w:val="36"/>
+          <w:szCs w:val="36"/>
         </w:rPr>
         <w:t xml:space="preserve"> </w:t>
       </w:r>
@@ -92,6 +112,8 @@
         <w:rPr>
           <w:b/>
           <w:bCs/>
+          <w:sz w:val="36"/>
+          <w:szCs w:val="36"/>
         </w:rPr>
         <w:t>Hedefler</w:t>
       </w:r>
@@ -144,12 +166,16 @@
         <w:rPr>
           <w:b/>
           <w:bCs/>
-        </w:rPr>
-      </w:pPr>
-      <w:r>
-        <w:rPr>
-          <w:b/>
-          <w:bCs/>
+          <w:sz w:val="36"/>
+          <w:szCs w:val="36"/>
+        </w:rPr>
+      </w:pPr>
+      <w:r>
+        <w:rPr>
+          <w:b/>
+          <w:bCs/>
+          <w:sz w:val="36"/>
+          <w:szCs w:val="36"/>
         </w:rPr>
         <w:t>Paydaşlar</w:t>
       </w:r>
@@ -240,6 +266,7 @@
           <w:b/>
           <w:bCs/>
         </w:rPr>
+        <w:lastRenderedPageBreak/>
         <w:t>Spor Salonları ve Sağlık Merkezleri:</w:t>
       </w:r>
       <w:r>
@@ -252,12 +279,16 @@
         <w:rPr>
           <w:b/>
           <w:bCs/>
-        </w:rPr>
-      </w:pPr>
-      <w:r>
-        <w:rPr>
-          <w:b/>
-          <w:bCs/>
+          <w:sz w:val="36"/>
+          <w:szCs w:val="36"/>
+        </w:rPr>
+      </w:pPr>
+      <w:r>
+        <w:rPr>
+          <w:b/>
+          <w:bCs/>
+          <w:sz w:val="36"/>
+          <w:szCs w:val="36"/>
         </w:rPr>
         <w:t>Kapsam</w:t>
       </w:r>
@@ -409,12 +440,16 @@
         <w:rPr>
           <w:b/>
           <w:bCs/>
-        </w:rPr>
-      </w:pPr>
-      <w:r>
-        <w:rPr>
-          <w:b/>
-          <w:bCs/>
+          <w:sz w:val="36"/>
+          <w:szCs w:val="36"/>
+        </w:rPr>
+      </w:pPr>
+      <w:r>
+        <w:rPr>
+          <w:b/>
+          <w:bCs/>
+          <w:sz w:val="36"/>
+          <w:szCs w:val="36"/>
         </w:rPr>
         <w:t>Genel Riskler</w:t>
       </w:r>
@@ -479,6 +514,7 @@
           <w:b/>
           <w:bCs/>
         </w:rPr>
+        <w:lastRenderedPageBreak/>
         <w:t>Güvenlik Açıkları:</w:t>
       </w:r>
       <w:r>
@@ -515,7 +551,6 @@
           <w:b/>
           <w:bCs/>
         </w:rPr>
-        <w:lastRenderedPageBreak/>
         <w:t>2. Yasal ve Düzenleyici Riskler</w:t>
       </w:r>
     </w:p>
@@ -696,12 +731,16 @@
         <w:rPr>
           <w:b/>
           <w:bCs/>
-        </w:rPr>
-      </w:pPr>
-      <w:r>
-        <w:rPr>
-          <w:b/>
-          <w:bCs/>
+          <w:sz w:val="36"/>
+          <w:szCs w:val="36"/>
+        </w:rPr>
+      </w:pPr>
+      <w:r>
+        <w:rPr>
+          <w:b/>
+          <w:bCs/>
+          <w:sz w:val="36"/>
+          <w:szCs w:val="36"/>
         </w:rPr>
         <w:t>Proje ekibi</w:t>
       </w:r>
@@ -839,16 +878,6 @@
       </w:r>
     </w:p>
     <w:p/>
-    <w:p>
-      <w:r>
-        <w:t>Proje Onayı</w:t>
-      </w:r>
-    </w:p>
-    <w:p>
-      <w:r>
-        <w:t>Bütçe zaman çizelgesi</w:t>
-      </w:r>
-    </w:p>
     <w:p/>
     <w:tbl>
       <w:tblPr>
@@ -870,7 +899,6 @@
           </w:tcPr>
           <w:p>
             <w:r>
-              <w:lastRenderedPageBreak/>
               <w:t>Zaman Çizelgesi</w:t>
             </w:r>
           </w:p>
@@ -1036,7 +1064,269 @@
     </w:tbl>
     <w:p/>
     <w:p/>
+    <w:p>
+      <w:pPr>
+        <w:rPr>
+          <w:b/>
+          <w:bCs/>
+          <w:sz w:val="36"/>
+          <w:szCs w:val="36"/>
+        </w:rPr>
+      </w:pPr>
+      <w:r>
+        <w:rPr>
+          <w:b/>
+          <w:bCs/>
+          <w:sz w:val="36"/>
+          <w:szCs w:val="36"/>
+        </w:rPr>
+        <w:t xml:space="preserve">Bütçe </w:t>
+      </w:r>
+    </w:p>
     <w:p/>
+    <w:tbl>
+      <w:tblPr>
+        <w:tblStyle w:val="TabloKlavuzu"/>
+        <w:tblW w:w="0" w:type="auto"/>
+        <w:tblLook w:val="04A0" w:firstRow="1" w:lastRow="0" w:firstColumn="1" w:lastColumn="0" w:noHBand="0" w:noVBand="1"/>
+      </w:tblPr>
+      <w:tblGrid>
+        <w:gridCol w:w="4531"/>
+        <w:gridCol w:w="4531"/>
+      </w:tblGrid>
+      <w:tr>
+        <w:tc>
+          <w:tcPr>
+            <w:tcW w:w="4531" w:type="dxa"/>
+          </w:tcPr>
+          <w:p>
+            <w:pPr>
+              <w:rPr>
+                <w:b/>
+                <w:bCs/>
+                <w:sz w:val="24"/>
+                <w:szCs w:val="24"/>
+              </w:rPr>
+            </w:pPr>
+            <w:r>
+              <w:rPr>
+                <w:sz w:val="24"/>
+                <w:szCs w:val="24"/>
+              </w:rPr>
+              <w:t xml:space="preserve">                           </w:t>
+            </w:r>
+            <w:r>
+              <w:rPr>
+                <w:b/>
+                <w:bCs/>
+                <w:sz w:val="24"/>
+                <w:szCs w:val="24"/>
+              </w:rPr>
+              <w:t>Gider Kalemi</w:t>
+            </w:r>
+          </w:p>
+        </w:tc>
+        <w:tc>
+          <w:tcPr>
+            <w:tcW w:w="4531" w:type="dxa"/>
+          </w:tcPr>
+          <w:p>
+            <w:pPr>
+              <w:rPr>
+                <w:b/>
+                <w:bCs/>
+                <w:sz w:val="24"/>
+                <w:szCs w:val="24"/>
+              </w:rPr>
+            </w:pPr>
+            <w:r>
+              <w:rPr>
+                <w:sz w:val="24"/>
+                <w:szCs w:val="24"/>
+              </w:rPr>
+              <w:t xml:space="preserve">                            </w:t>
+            </w:r>
+            <w:r>
+              <w:rPr>
+                <w:b/>
+                <w:bCs/>
+                <w:sz w:val="24"/>
+                <w:szCs w:val="24"/>
+              </w:rPr>
+              <w:t>Toplam Maliyet</w:t>
+            </w:r>
+          </w:p>
+        </w:tc>
+      </w:tr>
+      <w:tr>
+        <w:tc>
+          <w:tcPr>
+            <w:tcW w:w="4531" w:type="dxa"/>
+          </w:tcPr>
+          <w:p>
+            <w:pPr>
+              <w:rPr>
+                <w:sz w:val="24"/>
+                <w:szCs w:val="24"/>
+              </w:rPr>
+            </w:pPr>
+            <w:r>
+              <w:rPr>
+                <w:sz w:val="24"/>
+                <w:szCs w:val="24"/>
+              </w:rPr>
+              <w:t>Çalışan Giderleri</w:t>
+            </w:r>
+          </w:p>
+        </w:tc>
+        <w:tc>
+          <w:tcPr>
+            <w:tcW w:w="4531" w:type="dxa"/>
+          </w:tcPr>
+          <w:p>
+            <w:pPr>
+              <w:rPr>
+                <w:sz w:val="24"/>
+                <w:szCs w:val="24"/>
+              </w:rPr>
+            </w:pPr>
+            <w:r>
+              <w:rPr>
+                <w:sz w:val="24"/>
+                <w:szCs w:val="24"/>
+              </w:rPr>
+              <w:t>2 300 000 TL</w:t>
+            </w:r>
+          </w:p>
+        </w:tc>
+      </w:tr>
+      <w:tr>
+        <w:tc>
+          <w:tcPr>
+            <w:tcW w:w="4531" w:type="dxa"/>
+          </w:tcPr>
+          <w:p>
+            <w:pPr>
+              <w:rPr>
+                <w:sz w:val="24"/>
+                <w:szCs w:val="24"/>
+              </w:rPr>
+            </w:pPr>
+            <w:r>
+              <w:rPr>
+                <w:sz w:val="24"/>
+                <w:szCs w:val="24"/>
+              </w:rPr>
+              <w:t>Donanım ve Lisans Maliyetleri</w:t>
+            </w:r>
+          </w:p>
+        </w:tc>
+        <w:tc>
+          <w:tcPr>
+            <w:tcW w:w="4531" w:type="dxa"/>
+          </w:tcPr>
+          <w:p>
+            <w:pPr>
+              <w:rPr>
+                <w:sz w:val="24"/>
+                <w:szCs w:val="24"/>
+              </w:rPr>
+            </w:pPr>
+            <w:r>
+              <w:rPr>
+                <w:sz w:val="24"/>
+                <w:szCs w:val="24"/>
+              </w:rPr>
+              <w:t>6 000 $</w:t>
+            </w:r>
+          </w:p>
+        </w:tc>
+      </w:tr>
+      <w:tr>
+        <w:tc>
+          <w:tcPr>
+            <w:tcW w:w="4531" w:type="dxa"/>
+          </w:tcPr>
+          <w:p>
+            <w:pPr>
+              <w:rPr>
+                <w:sz w:val="24"/>
+                <w:szCs w:val="24"/>
+              </w:rPr>
+            </w:pPr>
+            <w:r>
+              <w:rPr>
+                <w:sz w:val="24"/>
+                <w:szCs w:val="24"/>
+              </w:rPr>
+              <w:t>Yan Haklar ve Ek Giderler</w:t>
+            </w:r>
+          </w:p>
+        </w:tc>
+        <w:tc>
+          <w:tcPr>
+            <w:tcW w:w="4531" w:type="dxa"/>
+          </w:tcPr>
+          <w:p>
+            <w:pPr>
+              <w:rPr>
+                <w:sz w:val="24"/>
+                <w:szCs w:val="24"/>
+              </w:rPr>
+            </w:pPr>
+            <w:r>
+              <w:rPr>
+                <w:sz w:val="24"/>
+                <w:szCs w:val="24"/>
+              </w:rPr>
+              <w:t>932 614 TL</w:t>
+            </w:r>
+          </w:p>
+        </w:tc>
+      </w:tr>
+      <w:tr>
+        <w:tc>
+          <w:tcPr>
+            <w:tcW w:w="4531" w:type="dxa"/>
+          </w:tcPr>
+          <w:p>
+            <w:pPr>
+              <w:rPr>
+                <w:sz w:val="24"/>
+                <w:szCs w:val="24"/>
+              </w:rPr>
+            </w:pPr>
+            <w:r>
+              <w:rPr>
+                <w:sz w:val="24"/>
+                <w:szCs w:val="24"/>
+              </w:rPr>
+              <w:t>Bakım Maliyeti</w:t>
+            </w:r>
+          </w:p>
+        </w:tc>
+        <w:tc>
+          <w:tcPr>
+            <w:tcW w:w="4531" w:type="dxa"/>
+          </w:tcPr>
+          <w:p>
+            <w:pPr>
+              <w:rPr>
+                <w:sz w:val="24"/>
+                <w:szCs w:val="24"/>
+              </w:rPr>
+            </w:pPr>
+            <w:r>
+              <w:rPr>
+                <w:sz w:val="24"/>
+                <w:szCs w:val="24"/>
+              </w:rPr>
+              <w:t>8 125 000</w:t>
+            </w:r>
+          </w:p>
+        </w:tc>
+      </w:tr>
+    </w:tbl>
     <w:p/>
     <w:sectPr>
       <w:pgSz w:w="11906" w:h="16838"/>
@@ -3024,7 +3314,6 @@
   <w:style w:type="character" w:default="1" w:styleId="VarsaylanParagrafYazTipi">
     <w:name w:val="Default Paragraph Font"/>
     <w:uiPriority w:val="1"/>
-    <w:semiHidden/>
     <w:unhideWhenUsed/>
   </w:style>
   <w:style w:type="table" w:default="1" w:styleId="NormalTablo">

</xml_diff>